<commit_message>
Added doc and intellij settings
</commit_message>
<xml_diff>
--- a/doc/Development Environment Setup Guide.docx
+++ b/doc/Development Environment Setup Guide.docx
@@ -16,7 +16,36 @@
           <w:sz w:val="40"/>
           <w:szCs w:val="40"/>
         </w:rPr>
-        <w:t>Guide to Setting up the Optimal Development Environment</w:t>
+        <w:t xml:space="preserve">PureCRUD </w:t>
+      </w:r>
+      <w:r>
+        <w:rPr>
+          <w:sz w:val="40"/>
+          <w:szCs w:val="40"/>
+        </w:rPr>
+        <w:t>Development Environment</w:t>
+      </w:r>
+      <w:r>
+        <w:rPr>
+          <w:sz w:val="40"/>
+          <w:szCs w:val="40"/>
+        </w:rPr>
+        <w:t xml:space="preserve"> Setup Guide</w:t>
+      </w:r>
+    </w:p>
+    <w:p/>
+    <w:p>
+      <w:r>
+        <w:t xml:space="preserve">This guide walks you through setting up the </w:t>
+      </w:r>
+      <w:r>
+        <w:rPr>
+          <w:b/>
+        </w:rPr>
+        <w:t>optimal</w:t>
+      </w:r>
+      <w:r>
+        <w:t xml:space="preserve"> development environment where everything “just works.” However, the PureCRUD Sample Application will mostly likely work fine in other environments and with other versions of the JDK, Maven, Jetty, Intellij or Eclipse.</w:t>
       </w:r>
     </w:p>
     <w:p>
@@ -42,7 +71,13 @@
         <w:t xml:space="preserve">stable </w:t>
       </w:r>
       <w:r>
-        <w:t xml:space="preserve">Java SE 7 from here: </w:t>
+        <w:t xml:space="preserve">Java SE </w:t>
+      </w:r>
+      <w:r>
+        <w:t xml:space="preserve">7 </w:t>
+      </w:r>
+      <w:r>
+        <w:t xml:space="preserve">from here: </w:t>
       </w:r>
     </w:p>
     <w:p>
@@ -127,6 +162,23 @@
     </w:p>
     <w:p>
       <w:pPr>
+        <w:pStyle w:val="ListParagraph"/>
+      </w:pPr>
+      <w:r>
+        <w:t>Note</w:t>
+      </w:r>
+      <w:r>
+        <w:t xml:space="preserve">: PureCRUD has also been </w:t>
+      </w:r>
+      <w:r>
+        <w:t xml:space="preserve">extensively </w:t>
+      </w:r>
+      <w:r>
+        <w:t>tested against Java SE 6.</w:t>
+      </w:r>
+    </w:p>
+    <w:p>
+      <w:pPr>
         <w:pStyle w:val="Heading1"/>
       </w:pPr>
       <w:r>
@@ -191,7 +243,10 @@
         <w:pStyle w:val="Heading1"/>
       </w:pPr>
       <w:r>
-        <w:t>Configure Maven Security</w:t>
+        <w:t xml:space="preserve">Configure Maven </w:t>
+      </w:r>
+      <w:r>
+        <w:t>Client Access Credentials</w:t>
       </w:r>
     </w:p>
     <w:p>
@@ -212,7 +267,13 @@
         <w:t>~/.m2/settings.xml</w:t>
       </w:r>
       <w:r>
-        <w:t xml:space="preserve"> (might have to run maven for the first time so that it creates this file, e.g. </w:t>
+        <w:t xml:space="preserve"> (</w:t>
+      </w:r>
+      <w:r>
+        <w:t xml:space="preserve">you </w:t>
+      </w:r>
+      <w:r>
+        <w:t xml:space="preserve">might have to run maven for the first time so that it creates this file, e.g. </w:t>
       </w:r>
       <w:r>
         <w:rPr>
@@ -498,6 +559,7 @@
         <w:pStyle w:val="Heading1"/>
       </w:pPr>
       <w:r>
+        <w:lastRenderedPageBreak/>
         <w:t>Install Jetty</w:t>
       </w:r>
     </w:p>
@@ -535,10 +597,92 @@
     </w:p>
     <w:p>
       <w:pPr>
+        <w:pStyle w:val="ListParagraph"/>
+        <w:numPr>
+          <w:ilvl w:val="0"/>
+          <w:numId w:val="7"/>
+        </w:numPr>
+      </w:pPr>
+      <w:r>
+        <w:t xml:space="preserve">Optionally, change the port number in </w:t>
+      </w:r>
+      <w:r>
+        <w:rPr>
+          <w:b/>
+        </w:rPr>
+        <w:t>C:\jetty\etc\jetty.xml</w:t>
+      </w:r>
+      <w:r>
+        <w:t xml:space="preserve"> like so:</w:t>
+      </w:r>
+    </w:p>
+    <w:p>
+      <w:pPr>
+        <w:pStyle w:val="ListParagraph"/>
+        <w:autoSpaceDE w:val="0"/>
+        <w:autoSpaceDN w:val="0"/>
+        <w:adjustRightInd w:val="0"/>
+        <w:spacing w:after="0" w:line="240" w:lineRule="auto"/>
+        <w:rPr>
+          <w:rFonts w:ascii="Courier New" w:hAnsi="Courier New" w:cs="Courier New"/>
+        </w:rPr>
+      </w:pPr>
+      <w:r>
+        <w:rPr>
+          <w:rFonts w:ascii="Courier New" w:hAnsi="Courier New" w:cs="Courier New"/>
+        </w:rPr>
+        <w:t>&lt;Property name="je</w:t>
+      </w:r>
+      <w:r>
+        <w:rPr>
+          <w:rFonts w:ascii="Courier New" w:hAnsi="Courier New" w:cs="Courier New"/>
+        </w:rPr>
+        <w:t>tty.port" default="7001"/&gt;</w:t>
+      </w:r>
+    </w:p>
+    <w:p>
+      <w:pPr>
+        <w:pStyle w:val="ListParagraph"/>
+      </w:pPr>
+      <w:r>
+        <w:t xml:space="preserve"> Note: using </w:t>
+      </w:r>
+      <w:r>
+        <w:t xml:space="preserve">port </w:t>
+      </w:r>
+      <w:r>
+        <w:t>7001 allow</w:t>
+      </w:r>
+      <w:r>
+        <w:t>s</w:t>
+      </w:r>
+      <w:r>
+        <w:t xml:space="preserve"> swapping Jetty for Weblogic during development without changing </w:t>
+      </w:r>
+      <w:r>
+        <w:t xml:space="preserve">the </w:t>
+      </w:r>
+      <w:r>
+        <w:t xml:space="preserve">URL. In corporate environments, it is wise to test the application </w:t>
+      </w:r>
+      <w:r>
+        <w:t xml:space="preserve">periodically </w:t>
+      </w:r>
+      <w:r>
+        <w:t xml:space="preserve">against </w:t>
+      </w:r>
+      <w:r>
+        <w:t>whatever application server will be used in production</w:t>
+      </w:r>
+      <w:r>
+        <w:t>.</w:t>
+      </w:r>
+    </w:p>
+    <w:p>
+      <w:pPr>
         <w:pStyle w:val="Heading1"/>
       </w:pPr>
       <w:r>
-        <w:lastRenderedPageBreak/>
         <w:t xml:space="preserve">Get </w:t>
       </w:r>
       <w:r>
@@ -557,7 +701,13 @@
         </w:numPr>
       </w:pPr>
       <w:r>
-        <w:t xml:space="preserve">Create </w:t>
+        <w:t>Create</w:t>
+      </w:r>
+      <w:r>
+        <w:t xml:space="preserve"> a</w:t>
+      </w:r>
+      <w:r>
+        <w:t xml:space="preserve"> </w:t>
       </w:r>
       <w:r>
         <w:t xml:space="preserve">free </w:t>
@@ -628,8 +778,19 @@
         </w:numPr>
       </w:pPr>
       <w:r>
-        <w:t xml:space="preserve">Download Ultimate version from here: </w:t>
-      </w:r>
+        <w:t>Download</w:t>
+      </w:r>
+      <w:r>
+        <w:t xml:space="preserve"> the latest</w:t>
+      </w:r>
+      <w:r>
+        <w:t xml:space="preserve"> Ultimate version from here:</w:t>
+      </w:r>
+    </w:p>
+    <w:p>
+      <w:pPr>
+        <w:pStyle w:val="ListParagraph"/>
+      </w:pPr>
       <w:hyperlink r:id="rId12" w:history="1">
         <w:r>
           <w:rPr>
@@ -648,7 +809,10 @@
         </w:numPr>
       </w:pPr>
       <w:r>
-        <w:t xml:space="preserve">After install, go to </w:t>
+        <w:t xml:space="preserve">Optionally, </w:t>
+      </w:r>
+      <w:r>
+        <w:t xml:space="preserve">go to </w:t>
       </w:r>
       <w:r>
         <w:rPr>
@@ -663,7 +827,19 @@
         <w:rPr>
           <w:b/>
         </w:rPr>
-        <w:t>settings.jar</w:t>
+        <w:t>intellij_</w:t>
+      </w:r>
+      <w:r>
+        <w:rPr>
+          <w:b/>
+        </w:rPr>
+        <w:t>s</w:t>
+      </w:r>
+      <w:r>
+        <w:rPr>
+          <w:b/>
+        </w:rPr>
+        <w:t>ettings.jar</w:t>
       </w:r>
       <w:r>
         <w:t xml:space="preserve"> downloaded</w:t>
@@ -682,6 +858,14 @@
     </w:p>
     <w:p>
       <w:pPr>
+        <w:pStyle w:val="ListParagraph"/>
+      </w:pPr>
+      <w:r>
+        <w:t>Note: this is an optional step for novice Intellij users who want to make sure everything in Intellij “just works.”</w:t>
+      </w:r>
+    </w:p>
+    <w:p>
+      <w:pPr>
         <w:pStyle w:val="Heading1"/>
       </w:pPr>
       <w:r>
@@ -831,7 +1015,10 @@
         </w:numPr>
       </w:pPr>
       <w:r>
-        <w:t xml:space="preserve">Access application URL: </w:t>
+        <w:t>Try the</w:t>
+      </w:r>
+      <w:r>
+        <w:t xml:space="preserve"> application URL: </w:t>
       </w:r>
       <w:hyperlink r:id="rId15" w:history="1">
         <w:r>
@@ -844,230 +1031,49 @@
     </w:p>
     <w:p>
       <w:pPr>
-        <w:pStyle w:val="ListParagraph"/>
-        <w:ind w:left="1080"/>
-      </w:pPr>
-    </w:p>
-    <w:p>
-      <w:pPr>
-        <w:pStyle w:val="Heading2"/>
-      </w:pPr>
-      <w:r>
-        <w:t xml:space="preserve">Open Project from </w:t>
-      </w:r>
-      <w:r>
-        <w:t>Intellij</w:t>
-      </w:r>
-    </w:p>
-    <w:p>
-      <w:r>
-        <w:rPr>
-          <w:noProof/>
-        </w:rPr>
-        <w:drawing>
-          <wp:inline distT="0" distB="0" distL="0" distR="0">
-            <wp:extent cx="5943600" cy="3344513"/>
-            <wp:effectExtent l="19050" t="0" r="0" b="0"/>
-            <wp:docPr id="14" name="Picture 14"/>
-            <wp:cNvGraphicFramePr>
-              <a:graphicFrameLocks xmlns:a="http://schemas.openxmlformats.org/drawingml/2006/main" noChangeAspect="1"/>
-            </wp:cNvGraphicFramePr>
-            <a:graphic xmlns:a="http://schemas.openxmlformats.org/drawingml/2006/main">
-              <a:graphicData uri="http://schemas.openxmlformats.org/drawingml/2006/picture">
-                <pic:pic xmlns:pic="http://schemas.openxmlformats.org/drawingml/2006/picture">
-                  <pic:nvPicPr>
-                    <pic:cNvPr id="0" name="Picture 14"/>
-                    <pic:cNvPicPr>
-                      <a:picLocks noChangeAspect="1" noChangeArrowheads="1"/>
-                    </pic:cNvPicPr>
-                  </pic:nvPicPr>
-                  <pic:blipFill>
-                    <a:blip r:embed="rId16" cstate="print"/>
-                    <a:srcRect/>
-                    <a:stretch>
-                      <a:fillRect/>
-                    </a:stretch>
-                  </pic:blipFill>
-                  <pic:spPr bwMode="auto">
-                    <a:xfrm>
-                      <a:off x="0" y="0"/>
-                      <a:ext cx="5943600" cy="3344513"/>
-                    </a:xfrm>
-                    <a:prstGeom prst="rect">
-                      <a:avLst/>
-                    </a:prstGeom>
-                    <a:noFill/>
-                    <a:ln w="9525">
-                      <a:noFill/>
-                      <a:miter lim="800000"/>
-                      <a:headEnd/>
-                      <a:tailEnd/>
-                    </a:ln>
-                  </pic:spPr>
-                </pic:pic>
-              </a:graphicData>
-            </a:graphic>
-          </wp:inline>
-        </w:drawing>
-      </w:r>
-    </w:p>
-    <w:p/>
-    <w:p>
-      <w:r>
-        <w:t xml:space="preserve">Open the Maven tab on the right. Make sure all profiles are checked. </w:t>
-      </w:r>
-      <w:r>
-        <w:t>Try r</w:t>
-      </w:r>
-      <w:r>
-        <w:t>un</w:t>
-      </w:r>
-      <w:r>
-        <w:t>ning</w:t>
+        <w:pStyle w:val="Heading1"/>
+      </w:pPr>
+      <w:r>
+        <w:t>Import and Configure</w:t>
       </w:r>
       <w:r>
         <w:t xml:space="preserve"> </w:t>
       </w:r>
       <w:r>
-        <w:rPr>
-          <w:b/>
-        </w:rPr>
-        <w:t>clean</w:t>
-      </w:r>
-      <w:r>
-        <w:t xml:space="preserve"> and then </w:t>
-      </w:r>
-      <w:r>
-        <w:rPr>
-          <w:b/>
-        </w:rPr>
-        <w:t>install</w:t>
-      </w:r>
-      <w:r>
-        <w:rPr>
-          <w:b/>
-        </w:rPr>
-        <w:t xml:space="preserve"> </w:t>
-      </w:r>
-      <w:r>
-        <w:t xml:space="preserve">from </w:t>
-      </w:r>
-      <w:r>
-        <w:t>Intellij</w:t>
-      </w:r>
-      <w:r>
-        <w:t>.</w:t>
-      </w:r>
-    </w:p>
-    <w:p>
-      <w:r>
-        <w:rPr>
-          <w:noProof/>
-        </w:rPr>
-        <w:drawing>
-          <wp:inline distT="0" distB="0" distL="0" distR="0">
-            <wp:extent cx="5943600" cy="3344513"/>
-            <wp:effectExtent l="19050" t="0" r="0" b="0"/>
-            <wp:docPr id="17" name="Picture 17"/>
-            <wp:cNvGraphicFramePr>
-              <a:graphicFrameLocks xmlns:a="http://schemas.openxmlformats.org/drawingml/2006/main" noChangeAspect="1"/>
-            </wp:cNvGraphicFramePr>
-            <a:graphic xmlns:a="http://schemas.openxmlformats.org/drawingml/2006/main">
-              <a:graphicData uri="http://schemas.openxmlformats.org/drawingml/2006/picture">
-                <pic:pic xmlns:pic="http://schemas.openxmlformats.org/drawingml/2006/picture">
-                  <pic:nvPicPr>
-                    <pic:cNvPr id="0" name="Picture 17"/>
-                    <pic:cNvPicPr>
-                      <a:picLocks noChangeAspect="1" noChangeArrowheads="1"/>
-                    </pic:cNvPicPr>
-                  </pic:nvPicPr>
-                  <pic:blipFill>
-                    <a:blip r:embed="rId17" cstate="print"/>
-                    <a:srcRect/>
-                    <a:stretch>
-                      <a:fillRect/>
-                    </a:stretch>
-                  </pic:blipFill>
-                  <pic:spPr bwMode="auto">
-                    <a:xfrm>
-                      <a:off x="0" y="0"/>
-                      <a:ext cx="5943600" cy="3344513"/>
-                    </a:xfrm>
-                    <a:prstGeom prst="rect">
-                      <a:avLst/>
-                    </a:prstGeom>
-                    <a:noFill/>
-                    <a:ln w="9525">
-                      <a:noFill/>
-                      <a:miter lim="800000"/>
-                      <a:headEnd/>
-                      <a:tailEnd/>
-                    </a:ln>
-                  </pic:spPr>
-                </pic:pic>
-              </a:graphicData>
-            </a:graphic>
-          </wp:inline>
-        </w:drawing>
-      </w:r>
-    </w:p>
-    <w:p>
-      <w:pPr>
-        <w:pStyle w:val="Heading2"/>
-      </w:pPr>
-      <w:r>
-        <w:t>Launch and Debug from Intellij</w:t>
-      </w:r>
-    </w:p>
-    <w:p>
-      <w:pPr>
-        <w:pStyle w:val="ListParagraph"/>
-        <w:numPr>
-          <w:ilvl w:val="0"/>
-          <w:numId w:val="6"/>
-        </w:numPr>
-      </w:pPr>
-      <w:r>
-        <w:t>Launch</w:t>
-      </w:r>
-      <w:r>
-        <w:t xml:space="preserve"> Jetty from Intellij</w:t>
-      </w:r>
-      <w:r>
-        <w:t xml:space="preserve"> under debug mode. Set break points.</w:t>
-      </w:r>
-    </w:p>
-    <w:p>
-      <w:pPr>
-        <w:pStyle w:val="ListParagraph"/>
-        <w:numPr>
-          <w:ilvl w:val="0"/>
-          <w:numId w:val="6"/>
-        </w:numPr>
-      </w:pPr>
-      <w:r>
-        <w:t>Access</w:t>
-      </w:r>
-      <w:r>
-        <w:t xml:space="preserve"> application URL: </w:t>
-      </w:r>
-      <w:hyperlink r:id="rId18" w:history="1">
-        <w:r>
-          <w:rPr>
-            <w:rStyle w:val="Hyperlink"/>
-          </w:rPr>
-          <w:t>http://localhost:7001/sample/app</w:t>
-        </w:r>
-      </w:hyperlink>
+        <w:t xml:space="preserve">Project </w:t>
+      </w:r>
+      <w:r>
+        <w:t>in I</w:t>
+      </w:r>
+      <w:r>
+        <w:t>ntellij</w:t>
+      </w:r>
+    </w:p>
+    <w:p>
+      <w:r>
+        <w:t>The following</w:t>
+      </w:r>
+      <w:r>
+        <w:t xml:space="preserve"> video tutorial shows how to import and configure the project in</w:t>
+      </w:r>
+      <w:r>
+        <w:t>to</w:t>
+      </w:r>
+      <w:r>
+        <w:t xml:space="preserve"> Intellij so that you can build and easily launch the application from Intellij.</w:t>
+      </w:r>
     </w:p>
     <w:p>
       <w:pPr>
         <w:pStyle w:val="Heading1"/>
       </w:pPr>
       <w:r>
+        <w:lastRenderedPageBreak/>
         <w:t xml:space="preserve">Install </w:t>
       </w:r>
-      <w:proofErr w:type="spellStart"/>
+      <w:r>
+        <w:t xml:space="preserve">and Configure </w:t>
+      </w:r>
       <w:r>
         <w:t>SQ</w:t>
       </w:r>
@@ -1075,21 +1081,12 @@
         <w:t>uirre</w:t>
       </w:r>
       <w:r>
-        <w:t>L</w:t>
-      </w:r>
-      <w:proofErr w:type="spellEnd"/>
-      <w:r>
-        <w:t xml:space="preserve"> SQL Client</w:t>
-      </w:r>
-    </w:p>
-    <w:p>
-      <w:proofErr w:type="spellStart"/>
-      <w:r>
-        <w:t>SQuirreL</w:t>
-      </w:r>
-      <w:proofErr w:type="spellEnd"/>
-      <w:r>
-        <w:t xml:space="preserve"> SQL is a free tool that is capable of reading H2 database files, which PureCRUD uses as </w:t>
+        <w:t>L SQL Client</w:t>
+      </w:r>
+    </w:p>
+    <w:p>
+      <w:r>
+        <w:t xml:space="preserve">SQuirreL SQL is a free tool that is capable of reading H2 database files, which PureCRUD uses as </w:t>
       </w:r>
       <w:r>
         <w:t>the</w:t>
@@ -1118,7 +1115,7 @@
       <w:r>
         <w:t xml:space="preserve">here: </w:t>
       </w:r>
-      <w:hyperlink r:id="rId19" w:anchor="installation" w:history="1">
+      <w:hyperlink r:id="rId16" w:anchor="installation" w:history="1">
         <w:r>
           <w:rPr>
             <w:rStyle w:val="Hyperlink"/>
@@ -1136,13 +1133,19 @@
         </w:numPr>
       </w:pPr>
       <w:r>
-        <w:t>Configure database connection</w:t>
-      </w:r>
-      <w:r>
-        <w:t xml:space="preserve"> like so</w:t>
-      </w:r>
-      <w:r>
-        <w:t>:</w:t>
+        <w:t xml:space="preserve">Grab the JDBC URL from </w:t>
+      </w:r>
+      <w:r>
+        <w:rPr>
+          <w:b/>
+        </w:rPr>
+        <w:t>database.dev.properties</w:t>
+      </w:r>
+      <w:r>
+        <w:t xml:space="preserve"> in the project and paste into the SQuirreL dialog box for configuring the</w:t>
+      </w:r>
+      <w:r>
+        <w:t xml:space="preserve"> database connection:</w:t>
       </w:r>
     </w:p>
     <w:p>
@@ -1150,12 +1153,11 @@
         <w:rPr>
           <w:noProof/>
         </w:rPr>
-        <w:lastRenderedPageBreak/>
         <w:drawing>
           <wp:inline distT="0" distB="0" distL="0" distR="0">
             <wp:extent cx="5943600" cy="3344513"/>
             <wp:effectExtent l="19050" t="0" r="0" b="0"/>
-            <wp:docPr id="1" name="Picture 1"/>
+            <wp:docPr id="2" name="Picture 1"/>
             <wp:cNvGraphicFramePr>
               <a:graphicFrameLocks xmlns:a="http://schemas.openxmlformats.org/drawingml/2006/main" noChangeAspect="1"/>
             </wp:cNvGraphicFramePr>
@@ -1169,7 +1171,7 @@
                     </pic:cNvPicPr>
                   </pic:nvPicPr>
                   <pic:blipFill>
-                    <a:blip r:embed="rId20" cstate="print"/>
+                    <a:blip r:embed="rId17" cstate="print"/>
                     <a:srcRect/>
                     <a:stretch>
                       <a:fillRect/>
@@ -3220,7 +3222,7 @@
 </file>
 
 <file path=customXml/itemProps1.xml><?xml version="1.0" encoding="utf-8"?>
-<ds:datastoreItem xmlns:ds="http://schemas.openxmlformats.org/officeDocument/2006/customXml" ds:itemID="{7A952F29-3B43-48F4-B6C7-F6964C8B4FE3}">
+<ds:datastoreItem xmlns:ds="http://schemas.openxmlformats.org/officeDocument/2006/customXml" ds:itemID="{0EECFD79-B05A-4F99-ADB7-0FE4F9DBDDEF}">
   <ds:schemaRefs>
     <ds:schemaRef ds:uri="http://schemas.openxmlformats.org/officeDocument/2006/bibliography"/>
   </ds:schemaRefs>

</xml_diff>